<commit_message>
finished HW 09, continued with HW 06
</commit_message>
<xml_diff>
--- a/.NET Homeworks/RD. HW - AT Lab. C#. 09 - Reflection. UI apps.docx
+++ b/.NET Homeworks/RD. HW - AT Lab. C#. 09 - Reflection. UI apps.docx
@@ -235,15 +235,19 @@
           <w:numId w:val="7"/>
         </w:numPr>
         <w:rPr>
-          <w:lang w:val="ru-RU"/>
-        </w:rPr>
-      </w:pPr>
-      <w:r>
-        <w:rPr>
+          <w:highlight w:val="green"/>
+          <w:lang w:val="ru-RU"/>
+        </w:rPr>
+      </w:pPr>
+      <w:r>
+        <w:rPr>
+          <w:highlight w:val="green"/>
           <w:lang w:val="ru-RU"/>
         </w:rPr>
         <w:t>Возможность выбора типа в списке</w:t>
       </w:r>
+      <w:bookmarkStart w:id="0" w:name="_GoBack"/>
+      <w:bookmarkEnd w:id="0"/>
     </w:p>
     <w:p>
       <w:pPr>
@@ -253,11 +257,13 @@
           <w:numId w:val="7"/>
         </w:numPr>
         <w:rPr>
-          <w:lang w:val="ru-RU"/>
-        </w:rPr>
-      </w:pPr>
-      <w:r>
-        <w:rPr>
+          <w:highlight w:val="green"/>
+          <w:lang w:val="ru-RU"/>
+        </w:rPr>
+      </w:pPr>
+      <w:r>
+        <w:rPr>
+          <w:highlight w:val="green"/>
           <w:lang w:val="ru-RU"/>
         </w:rPr>
         <w:t>Отображение в виде списков всех свойств, полей и методов для выбранного типа</w:t>
@@ -271,11 +277,13 @@
           <w:numId w:val="7"/>
         </w:numPr>
         <w:rPr>
-          <w:lang w:val="ru-RU"/>
-        </w:rPr>
-      </w:pPr>
-      <w:r>
-        <w:rPr>
+          <w:highlight w:val="green"/>
+          <w:lang w:val="ru-RU"/>
+        </w:rPr>
+      </w:pPr>
+      <w:r>
+        <w:rPr>
+          <w:highlight w:val="green"/>
           <w:lang w:val="ru-RU"/>
         </w:rPr>
         <w:t>Возможность переключать вариант отображения полей, свойств и методов со следующими опциями: «Поля», «Свойства», «Методы», «Всё»</w:t>
@@ -365,16 +373,7 @@
           <w:highlight w:val="green"/>
           <w:lang w:val="ru-RU"/>
         </w:rPr>
-        <w:t>Должн</w:t>
-      </w:r>
-      <w:bookmarkStart w:id="0" w:name="_GoBack"/>
-      <w:bookmarkEnd w:id="0"/>
-      <w:r>
-        <w:rPr>
-          <w:highlight w:val="green"/>
-          <w:lang w:val="ru-RU"/>
-        </w:rPr>
-        <w:t>а быть кнопка «</w:t>
+        <w:t>Должна быть кнопка «</w:t>
       </w:r>
       <w:r>
         <w:rPr>
@@ -419,11 +418,13 @@
           <w:numId w:val="7"/>
         </w:numPr>
         <w:rPr>
-          <w:lang w:val="ru-RU"/>
-        </w:rPr>
-      </w:pPr>
-      <w:r>
-        <w:rPr>
+          <w:highlight w:val="green"/>
+          <w:lang w:val="ru-RU"/>
+        </w:rPr>
+      </w:pPr>
+      <w:r>
+        <w:rPr>
+          <w:highlight w:val="green"/>
           <w:lang w:val="ru-RU"/>
         </w:rPr>
         <w:t xml:space="preserve">Каждый список должен иметь поясняющий </w:t>
@@ -431,6 +432,7 @@
       <w:proofErr w:type="spellStart"/>
       <w:r>
         <w:rPr>
+          <w:highlight w:val="green"/>
           <w:lang w:val="ru-RU"/>
         </w:rPr>
         <w:t>лэйбл</w:t>
@@ -438,6 +440,7 @@
       <w:proofErr w:type="spellEnd"/>
       <w:r>
         <w:rPr>
+          <w:highlight w:val="green"/>
           <w:lang w:val="ru-RU"/>
         </w:rPr>
         <w:t>-название</w:t>

</xml_diff>